<commit_message>
Minor updates to the design. Started to work on the project explorer again. Need to determine how to display projects.
</commit_message>
<xml_diff>
--- a/design/Performance specifications.docx
+++ b/design/Performance specifications.docx
@@ -27,7 +27,7 @@
         <w:jc w:val="center"/>
       </w:pPr>
       <w:r>
-        <w:t>User features</w:t>
+        <w:t>Performance specification</w:t>
       </w:r>
     </w:p>
     <w:p>
@@ -129,7 +129,7 @@
           <w:rPr>
             <w:noProof/>
           </w:rPr>
-          <w:t>Monday, 13 April 2009</w:t>
+          <w:t>Thursday, 2 July 2009</w:t>
         </w:r>
       </w:fldSimple>
     </w:p>
@@ -148,21 +148,8 @@
       </w:r>
       <w:r>
         <w:tab/>
-        <w:t xml:space="preserve">P. van </w:t>
-      </w:r>
-      <w:proofErr w:type="spellStart"/>
-      <w:r>
-        <w:t>der</w:t>
-      </w:r>
-      <w:proofErr w:type="spellEnd"/>
-      <w:r>
-        <w:t xml:space="preserve"> </w:t>
-      </w:r>
-      <w:proofErr w:type="spellStart"/>
-      <w:r>
-        <w:t>Velde</w:t>
-      </w:r>
-      <w:proofErr w:type="spellEnd"/>
+        <w:t>P. van der Velde</w:t>
+      </w:r>
     </w:p>
     <w:p/>
     <w:p/>

</xml_diff>